<commit_message>
ajustes finais e apresentacao
</commit_message>
<xml_diff>
--- a/docs/SP03 - Solução lógica.docx
+++ b/docs/SP03 - Solução lógica.docx
@@ -13,6 +13,7 @@
       </w:pPr>
       <w:bookmarkStart w:id="0" w:name="_Toc506793648"/>
       <w:bookmarkStart w:id="1" w:name="_Toc520618661"/>
+      <w:bookmarkStart w:id="2" w:name="_Hlk43546683"/>
       <w:r>
         <w:rPr>
           <w:rFonts w:ascii="Calibri" w:hAnsi="Calibri"/>
@@ -46,8 +47,8 @@
           <w:lang w:val="pt-BR" w:eastAsia="pt-BR"/>
         </w:rPr>
       </w:pPr>
-      <w:bookmarkStart w:id="2" w:name="_Toc506793649"/>
-      <w:bookmarkStart w:id="3" w:name="_Toc520618662"/>
+      <w:bookmarkStart w:id="3" w:name="_Toc506793649"/>
+      <w:bookmarkStart w:id="4" w:name="_Toc520618662"/>
       <w:r>
         <w:rPr>
           <w:rFonts w:ascii="Calibri" w:hAnsi="Calibri" w:cs="Arial"/>
@@ -56,8 +57,8 @@
         </w:rPr>
         <w:t>3.1. Requisitos funcionais</w:t>
       </w:r>
-      <w:bookmarkEnd w:id="2"/>
       <w:bookmarkEnd w:id="3"/>
+      <w:bookmarkEnd w:id="4"/>
     </w:p>
     <w:p>
       <w:pPr>
@@ -1087,102 +1088,8 @@
                 <w:szCs w:val="20"/>
                 <w:lang w:eastAsia="pt-BR"/>
               </w:rPr>
-              <w:t>RF009</w:t>
+              <w:t>RF0</w:t>
             </w:r>
-          </w:p>
-        </w:tc>
-        <w:tc>
-          <w:tcPr>
-            <w:tcW w:w="2396" w:type="dxa"/>
-          </w:tcPr>
-          <w:p>
-            <w:pPr>
-              <w:rPr>
-                <w:rFonts w:cs="Lucida Sans Unicode"/>
-                <w:kern w:val="24"/>
-                <w:szCs w:val="20"/>
-                <w:lang w:eastAsia="pt-BR"/>
-              </w:rPr>
-            </w:pPr>
-            <w:r>
-              <w:rPr>
-                <w:rFonts w:cs="Lucida Sans Unicode"/>
-                <w:kern w:val="24"/>
-                <w:szCs w:val="20"/>
-                <w:lang w:eastAsia="pt-BR"/>
-              </w:rPr>
-              <w:t>Tipo de tarefa</w:t>
-            </w:r>
-          </w:p>
-        </w:tc>
-        <w:tc>
-          <w:tcPr>
-            <w:tcW w:w="4882" w:type="dxa"/>
-            <w:shd w:val="clear" w:color="auto" w:fill="auto"/>
-          </w:tcPr>
-          <w:p>
-            <w:pPr>
-              <w:rPr>
-                <w:rFonts w:cs="Lucida Sans Unicode"/>
-                <w:kern w:val="24"/>
-                <w:szCs w:val="20"/>
-                <w:lang w:eastAsia="pt-BR"/>
-              </w:rPr>
-            </w:pPr>
-            <w:r>
-              <w:rPr>
-                <w:rFonts w:cs="Lucida Sans Unicode"/>
-                <w:kern w:val="24"/>
-                <w:szCs w:val="20"/>
-                <w:lang w:eastAsia="pt-BR"/>
-              </w:rPr>
-              <w:t>O usuário pode alterar o tipo de tarefa.</w:t>
-            </w:r>
-          </w:p>
-        </w:tc>
-        <w:tc>
-          <w:tcPr>
-            <w:tcW w:w="1276" w:type="dxa"/>
-            <w:shd w:val="clear" w:color="auto" w:fill="auto"/>
-          </w:tcPr>
-          <w:p>
-            <w:pPr>
-              <w:rPr>
-                <w:rFonts w:cs="Lucida Sans Unicode"/>
-                <w:kern w:val="24"/>
-                <w:szCs w:val="20"/>
-                <w:lang w:eastAsia="pt-BR"/>
-              </w:rPr>
-            </w:pPr>
-            <w:r>
-              <w:rPr>
-                <w:rFonts w:cs="Lucida Sans Unicode"/>
-                <w:kern w:val="24"/>
-                <w:szCs w:val="20"/>
-                <w:lang w:eastAsia="pt-BR"/>
-              </w:rPr>
-              <w:t>Média</w:t>
-            </w:r>
-          </w:p>
-        </w:tc>
-      </w:tr>
-      <w:tr>
-        <w:tc>
-          <w:tcPr>
-            <w:tcW w:w="1222" w:type="dxa"/>
-            <w:shd w:val="clear" w:color="auto" w:fill="auto"/>
-          </w:tcPr>
-          <w:p>
-            <w:pPr>
-              <w:rPr>
-                <w:rFonts w:cs="Lucida Sans Unicode"/>
-                <w:b/>
-                <w:bCs/>
-                <w:kern w:val="24"/>
-                <w:szCs w:val="20"/>
-                <w:lang w:eastAsia="pt-BR"/>
-              </w:rPr>
-            </w:pPr>
             <w:r>
               <w:rPr>
                 <w:rFonts w:cs="Lucida Sans Unicode"/>
@@ -1192,112 +1099,7 @@
                 <w:szCs w:val="20"/>
                 <w:lang w:eastAsia="pt-BR"/>
               </w:rPr>
-              <w:t>RF010</w:t>
-            </w:r>
-          </w:p>
-        </w:tc>
-        <w:tc>
-          <w:tcPr>
-            <w:tcW w:w="2396" w:type="dxa"/>
-          </w:tcPr>
-          <w:p>
-            <w:pPr>
-              <w:rPr>
-                <w:rFonts w:cs="Lucida Sans Unicode"/>
-                <w:kern w:val="24"/>
-                <w:szCs w:val="20"/>
-                <w:lang w:eastAsia="pt-BR"/>
-              </w:rPr>
-            </w:pPr>
-            <w:r>
-              <w:rPr>
-                <w:rFonts w:cs="Lucida Sans Unicode"/>
-                <w:kern w:val="24"/>
-                <w:szCs w:val="20"/>
-                <w:lang w:eastAsia="pt-BR"/>
-              </w:rPr>
-              <w:t>Cadastro de tipo de tarefa</w:t>
-            </w:r>
-          </w:p>
-        </w:tc>
-        <w:tc>
-          <w:tcPr>
-            <w:tcW w:w="4882" w:type="dxa"/>
-            <w:shd w:val="clear" w:color="auto" w:fill="auto"/>
-          </w:tcPr>
-          <w:p>
-            <w:pPr>
-              <w:rPr>
-                <w:rFonts w:cs="Lucida Sans Unicode"/>
-                <w:kern w:val="24"/>
-                <w:szCs w:val="20"/>
-                <w:lang w:eastAsia="pt-BR"/>
-              </w:rPr>
-            </w:pPr>
-            <w:r>
-              <w:rPr>
-                <w:rFonts w:cs="Lucida Sans Unicode"/>
-                <w:kern w:val="24"/>
-                <w:szCs w:val="20"/>
-                <w:lang w:eastAsia="pt-BR"/>
-              </w:rPr>
-              <w:t>O usuário pode cadastrar novos tipos de tarefas e editar os existentes.</w:t>
-            </w:r>
-          </w:p>
-        </w:tc>
-        <w:tc>
-          <w:tcPr>
-            <w:tcW w:w="1276" w:type="dxa"/>
-            <w:shd w:val="clear" w:color="auto" w:fill="auto"/>
-          </w:tcPr>
-          <w:p>
-            <w:pPr>
-              <w:rPr>
-                <w:rFonts w:cs="Lucida Sans Unicode"/>
-                <w:kern w:val="24"/>
-                <w:szCs w:val="20"/>
-                <w:lang w:eastAsia="pt-BR"/>
-              </w:rPr>
-            </w:pPr>
-            <w:r>
-              <w:rPr>
-                <w:rFonts w:cs="Lucida Sans Unicode"/>
-                <w:kern w:val="24"/>
-                <w:szCs w:val="20"/>
-                <w:lang w:eastAsia="pt-BR"/>
-              </w:rPr>
-              <w:t>Média</w:t>
-            </w:r>
-          </w:p>
-        </w:tc>
-      </w:tr>
-      <w:tr>
-        <w:tc>
-          <w:tcPr>
-            <w:tcW w:w="1222" w:type="dxa"/>
-            <w:shd w:val="clear" w:color="auto" w:fill="auto"/>
-          </w:tcPr>
-          <w:p>
-            <w:pPr>
-              <w:rPr>
-                <w:rFonts w:cs="Lucida Sans Unicode"/>
-                <w:b/>
-                <w:bCs/>
-                <w:kern w:val="24"/>
-                <w:szCs w:val="20"/>
-                <w:lang w:eastAsia="pt-BR"/>
-              </w:rPr>
-            </w:pPr>
-            <w:r>
-              <w:rPr>
-                <w:rFonts w:cs="Lucida Sans Unicode"/>
-                <w:b/>
-                <w:bCs/>
-                <w:kern w:val="24"/>
-                <w:szCs w:val="20"/>
-                <w:lang w:eastAsia="pt-BR"/>
-              </w:rPr>
-              <w:t>RF011</w:t>
+              <w:t>09</w:t>
             </w:r>
           </w:p>
         </w:tc>
@@ -1402,7 +1204,18 @@
                 <w:szCs w:val="20"/>
                 <w:lang w:eastAsia="pt-BR"/>
               </w:rPr>
-              <w:t>RF012</w:t>
+              <w:t>RF01</w:t>
+            </w:r>
+            <w:r>
+              <w:rPr>
+                <w:rFonts w:cs="Lucida Sans Unicode"/>
+                <w:b/>
+                <w:bCs/>
+                <w:kern w:val="24"/>
+                <w:szCs w:val="20"/>
+                <w:lang w:eastAsia="pt-BR"/>
+              </w:rPr>
+              <w:t>0</w:t>
             </w:r>
           </w:p>
         </w:tc>
@@ -1481,111 +1294,6 @@
           </w:p>
         </w:tc>
       </w:tr>
-      <w:tr>
-        <w:tc>
-          <w:tcPr>
-            <w:tcW w:w="1222" w:type="dxa"/>
-            <w:shd w:val="clear" w:color="auto" w:fill="auto"/>
-          </w:tcPr>
-          <w:p>
-            <w:pPr>
-              <w:rPr>
-                <w:rFonts w:cs="Lucida Sans Unicode"/>
-                <w:b/>
-                <w:bCs/>
-                <w:kern w:val="24"/>
-                <w:szCs w:val="20"/>
-                <w:lang w:eastAsia="pt-BR"/>
-              </w:rPr>
-            </w:pPr>
-            <w:r>
-              <w:rPr>
-                <w:rFonts w:cs="Lucida Sans Unicode"/>
-                <w:b/>
-                <w:bCs/>
-                <w:kern w:val="24"/>
-                <w:szCs w:val="20"/>
-                <w:lang w:eastAsia="pt-BR"/>
-              </w:rPr>
-              <w:t>RF013</w:t>
-            </w:r>
-          </w:p>
-        </w:tc>
-        <w:tc>
-          <w:tcPr>
-            <w:tcW w:w="2396" w:type="dxa"/>
-          </w:tcPr>
-          <w:p>
-            <w:pPr>
-              <w:rPr>
-                <w:rFonts w:cs="Lucida Sans Unicode"/>
-                <w:kern w:val="24"/>
-                <w:szCs w:val="20"/>
-                <w:lang w:eastAsia="pt-BR"/>
-              </w:rPr>
-            </w:pPr>
-            <w:r>
-              <w:rPr>
-                <w:rFonts w:cs="Lucida Sans Unicode"/>
-                <w:kern w:val="24"/>
-                <w:szCs w:val="20"/>
-                <w:lang w:eastAsia="pt-BR"/>
-              </w:rPr>
-              <w:t>Alterar perfil</w:t>
-            </w:r>
-          </w:p>
-        </w:tc>
-        <w:tc>
-          <w:tcPr>
-            <w:tcW w:w="4882" w:type="dxa"/>
-            <w:shd w:val="clear" w:color="auto" w:fill="auto"/>
-          </w:tcPr>
-          <w:p>
-            <w:pPr>
-              <w:rPr>
-                <w:rFonts w:cs="Lucida Sans Unicode"/>
-                <w:kern w:val="24"/>
-                <w:szCs w:val="20"/>
-                <w:lang w:eastAsia="pt-BR"/>
-              </w:rPr>
-            </w:pPr>
-            <w:r>
-              <w:rPr>
-                <w:rFonts w:cs="Lucida Sans Unicode"/>
-                <w:kern w:val="24"/>
-                <w:szCs w:val="20"/>
-                <w:lang w:eastAsia="pt-BR"/>
-              </w:rPr>
-              <w:t>O usuário pode alterar seus dados básicos acessando seu perfil.</w:t>
-            </w:r>
-          </w:p>
-        </w:tc>
-        <w:tc>
-          <w:tcPr>
-            <w:tcW w:w="1276" w:type="dxa"/>
-            <w:shd w:val="clear" w:color="auto" w:fill="auto"/>
-          </w:tcPr>
-          <w:p>
-            <w:pPr>
-              <w:rPr>
-                <w:rFonts w:cs="Lucida Sans Unicode"/>
-                <w:kern w:val="24"/>
-                <w:szCs w:val="20"/>
-                <w:lang w:eastAsia="pt-BR"/>
-              </w:rPr>
-            </w:pPr>
-            <w:r>
-              <w:rPr>
-                <w:rFonts w:cs="Lucida Sans Unicode"/>
-                <w:kern w:val="24"/>
-                <w:szCs w:val="20"/>
-                <w:lang w:eastAsia="pt-BR"/>
-              </w:rPr>
-              <w:t>Baixa</w:t>
-            </w:r>
-          </w:p>
-        </w:tc>
-      </w:tr>
     </w:tbl>
     <w:p>
       <w:pPr>
@@ -1611,6 +1319,34 @@
           <w:rFonts w:cs="Arial"/>
           <w:sz w:val="24"/>
           <w:szCs w:val="24"/>
+          <w:lang w:eastAsia="pt-BR"/>
+        </w:rPr>
+      </w:pPr>
+    </w:p>
+    <w:p>
+      <w:pPr>
+        <w:suppressAutoHyphens/>
+        <w:spacing w:line="360" w:lineRule="auto"/>
+        <w:ind w:firstLine="709"/>
+        <w:jc w:val="both"/>
+        <w:rPr>
+          <w:rFonts w:cs="Arial"/>
+          <w:sz w:val="24"/>
+          <w:szCs w:val="24"/>
+          <w:lang w:eastAsia="pt-BR"/>
+        </w:rPr>
+      </w:pPr>
+    </w:p>
+    <w:p>
+      <w:pPr>
+        <w:suppressAutoHyphens/>
+        <w:spacing w:line="360" w:lineRule="auto"/>
+        <w:ind w:firstLine="709"/>
+        <w:jc w:val="both"/>
+        <w:rPr>
+          <w:rFonts w:cs="Arial"/>
+          <w:sz w:val="24"/>
+          <w:szCs w:val="24"/>
           <w:u w:val="single"/>
           <w:lang w:eastAsia="pt-BR"/>
         </w:rPr>
@@ -1626,8 +1362,8 @@
           <w:lang w:val="pt-BR" w:eastAsia="pt-BR"/>
         </w:rPr>
       </w:pPr>
-      <w:bookmarkStart w:id="4" w:name="_Toc506793651"/>
-      <w:bookmarkStart w:id="5" w:name="_Toc520618663"/>
+      <w:bookmarkStart w:id="5" w:name="_Toc506793651"/>
+      <w:bookmarkStart w:id="6" w:name="_Toc520618663"/>
       <w:r>
         <w:rPr>
           <w:rFonts w:ascii="Calibri" w:hAnsi="Calibri" w:cs="Arial"/>
@@ -1653,8 +1389,8 @@
         </w:rPr>
         <w:t>. Diagrama de Classes</w:t>
       </w:r>
-      <w:bookmarkEnd w:id="4"/>
       <w:bookmarkEnd w:id="5"/>
+      <w:bookmarkEnd w:id="6"/>
     </w:p>
     <w:p>
       <w:pPr>
@@ -1696,10 +1432,10 @@
           <w:lang w:eastAsia="pt-BR"/>
         </w:rPr>
         <w:drawing>
-          <wp:inline distT="0" distB="0" distL="0" distR="0" wp14:anchorId="7006BEEF" wp14:editId="53D9D9FB">
-            <wp:extent cx="6188710" cy="4413250"/>
-            <wp:effectExtent l="0" t="0" r="2540" b="6350"/>
-            <wp:docPr id="1" name="Imagem 1" descr="Uma imagem contendo screenshot, texto&#10;&#10;Descrição gerada automaticamente"/>
+          <wp:inline distT="0" distB="0" distL="0" distR="0" wp14:anchorId="0A83CDCF" wp14:editId="4ACD88F5">
+            <wp:extent cx="6179820" cy="7048500"/>
+            <wp:effectExtent l="0" t="0" r="0" b="0"/>
+            <wp:docPr id="12" name="Imagem 12"/>
             <wp:cNvGraphicFramePr>
               <a:graphicFrameLocks xmlns:a="http://schemas.openxmlformats.org/drawingml/2006/main" noChangeAspect="1"/>
             </wp:cNvGraphicFramePr>
@@ -1707,8 +1443,10 @@
               <a:graphicData uri="http://schemas.openxmlformats.org/drawingml/2006/picture">
                 <pic:pic xmlns:pic="http://schemas.openxmlformats.org/drawingml/2006/picture">
                   <pic:nvPicPr>
-                    <pic:cNvPr id="1" name="Diagrama de Classes.jpg"/>
-                    <pic:cNvPicPr/>
+                    <pic:cNvPr id="0" name="Picture 4"/>
+                    <pic:cNvPicPr>
+                      <a:picLocks noChangeAspect="1" noChangeArrowheads="1"/>
+                    </pic:cNvPicPr>
                   </pic:nvPicPr>
                   <pic:blipFill>
                     <a:blip r:embed="rId9" cstate="print">
@@ -1718,18 +1456,23 @@
                         </a:ext>
                       </a:extLst>
                     </a:blip>
+                    <a:srcRect/>
                     <a:stretch>
                       <a:fillRect/>
                     </a:stretch>
                   </pic:blipFill>
-                  <pic:spPr>
+                  <pic:spPr bwMode="auto">
                     <a:xfrm>
                       <a:off x="0" y="0"/>
-                      <a:ext cx="6188710" cy="4413250"/>
+                      <a:ext cx="6179820" cy="7048500"/>
                     </a:xfrm>
                     <a:prstGeom prst="rect">
                       <a:avLst/>
                     </a:prstGeom>
+                    <a:noFill/>
+                    <a:ln>
+                      <a:noFill/>
+                    </a:ln>
                   </pic:spPr>
                 </pic:pic>
               </a:graphicData>
@@ -1747,19 +1490,13 @@
           <w:lang w:val="pt-BR" w:eastAsia="pt-BR"/>
         </w:rPr>
       </w:pPr>
-      <w:bookmarkStart w:id="6" w:name="_Toc518290204"/>
-      <w:bookmarkStart w:id="7" w:name="_Toc520618665"/>
+      <w:bookmarkStart w:id="7" w:name="_Toc518290204"/>
+      <w:bookmarkStart w:id="8" w:name="_Toc520618665"/>
     </w:p>
     <w:p>
       <w:pPr>
-        <w:spacing w:after="0" w:line="240" w:lineRule="auto"/>
-        <w:rPr>
-          <w:rFonts w:eastAsia="Times New Roman"/>
-          <w:b/>
-          <w:bCs/>
-          <w:kern w:val="32"/>
-          <w:sz w:val="24"/>
-          <w:szCs w:val="32"/>
+        <w:pStyle w:val="Ttulo2"/>
+        <w:rPr>
           <w:lang w:eastAsia="pt-BR"/>
         </w:rPr>
       </w:pPr>
@@ -1769,51 +1506,36 @@
         </w:rPr>
         <w:br w:type="page"/>
       </w:r>
-    </w:p>
-    <w:p>
-      <w:pPr>
-        <w:pStyle w:val="Ttulo1"/>
-        <w:suppressAutoHyphens/>
-        <w:rPr>
-          <w:rFonts w:ascii="Calibri" w:hAnsi="Calibri"/>
-          <w:lang w:val="pt-BR" w:eastAsia="pt-BR"/>
-        </w:rPr>
-      </w:pPr>
-      <w:r>
-        <w:rPr>
-          <w:rFonts w:ascii="Calibri" w:hAnsi="Calibri"/>
-          <w:lang w:val="pt-BR" w:eastAsia="pt-BR"/>
+      <w:r>
+        <w:rPr>
+          <w:lang w:eastAsia="pt-BR"/>
         </w:rPr>
         <w:lastRenderedPageBreak/>
         <w:t>3.</w:t>
       </w:r>
       <w:r>
         <w:rPr>
-          <w:rFonts w:ascii="Calibri" w:hAnsi="Calibri"/>
-          <w:lang w:val="pt-BR" w:eastAsia="pt-BR"/>
+          <w:lang w:eastAsia="pt-BR"/>
         </w:rPr>
         <w:t>3</w:t>
       </w:r>
       <w:r>
         <w:rPr>
-          <w:rFonts w:ascii="Calibri" w:hAnsi="Calibri"/>
-          <w:lang w:val="pt-BR" w:eastAsia="pt-BR"/>
+          <w:lang w:eastAsia="pt-BR"/>
         </w:rPr>
         <w:t xml:space="preserve">. </w:t>
       </w:r>
       <w:r>
         <w:rPr>
-          <w:rFonts w:ascii="Calibri" w:hAnsi="Calibri"/>
-          <w:lang w:val="pt-BR" w:eastAsia="pt-BR"/>
+          <w:lang w:eastAsia="pt-BR"/>
         </w:rPr>
         <w:t>Metodologia</w:t>
       </w:r>
-      <w:bookmarkEnd w:id="6"/>
       <w:bookmarkEnd w:id="7"/>
-      <w:r>
-        <w:rPr>
-          <w:rFonts w:ascii="Calibri" w:hAnsi="Calibri"/>
-          <w:lang w:val="pt-BR" w:eastAsia="pt-BR"/>
+      <w:bookmarkEnd w:id="8"/>
+      <w:r>
+        <w:rPr>
+          <w:lang w:eastAsia="pt-BR"/>
         </w:rPr>
         <w:t xml:space="preserve">  </w:t>
       </w:r>
@@ -3513,6 +3235,7 @@
         </w:rPr>
       </w:pPr>
     </w:p>
+    <w:bookmarkEnd w:id="2"/>
     <w:p>
       <w:pPr>
         <w:suppressAutoHyphens/>

</xml_diff>